<commit_message>
added test cases, finished design ui, redone screenshots except tutorial. Just need to add videos and new tutorial video before submission
</commit_message>
<xml_diff>
--- a/Part A/Templates/TestingTemplate .docx
+++ b/Part A/Templates/TestingTemplate .docx
@@ -1,6 +1,6 @@
 
 <file path=word/document.xml><?xml version="1.0" encoding="utf-8"?>
-<w:document xmlns:wpc="http://schemas.microsoft.com/office/word/2010/wordprocessingCanvas" xmlns:cx="http://schemas.microsoft.com/office/drawing/2014/chartex" xmlns:cx1="http://schemas.microsoft.com/office/drawing/2015/9/8/chartex" xmlns:cx2="http://schemas.microsoft.com/office/drawing/2015/10/21/chartex" xmlns:cx3="http://schemas.microsoft.com/office/drawing/2016/5/9/chartex" xmlns:cx4="http://schemas.microsoft.com/office/drawing/2016/5/10/chartex" xmlns:cx5="http://schemas.microsoft.com/office/drawing/2016/5/11/chartex" xmlns:cx6="http://schemas.microsoft.com/office/drawing/2016/5/12/chartex" xmlns:cx7="http://schemas.microsoft.com/office/drawing/2016/5/13/chartex" xmlns:cx8="http://schemas.microsoft.com/office/drawing/2016/5/14/chartex" xmlns:mc="http://schemas.openxmlformats.org/markup-compatibility/2006" xmlns:aink="http://schemas.microsoft.com/office/drawing/2016/ink" xmlns:am3d="http://schemas.microsoft.com/office/drawing/2017/model3d" xmlns:o="urn:schemas-microsoft-com:office:office" xmlns:r="http://schemas.openxmlformats.org/officeDocument/2006/relationships" xmlns:m="http://schemas.openxmlformats.org/officeDocument/2006/math" xmlns:v="urn:schemas-microsoft-com:vml" xmlns:wp14="http://schemas.microsoft.com/office/word/2010/wordprocessingDrawing" xmlns:wp="http://schemas.openxmlformats.org/drawingml/2006/wordprocessingDrawing" xmlns:w10="urn:schemas-microsoft-com:office:word" xmlns:w="http://schemas.openxmlformats.org/wordprocessingml/2006/main" xmlns:w14="http://schemas.microsoft.com/office/word/2010/wordml" xmlns:w15="http://schemas.microsoft.com/office/word/2012/wordml" xmlns:w16se="http://schemas.microsoft.com/office/word/2015/wordml/symex" xmlns:wpg="http://schemas.microsoft.com/office/word/2010/wordprocessingGroup" xmlns:wpi="http://schemas.microsoft.com/office/word/2010/wordprocessingInk" xmlns:wne="http://schemas.microsoft.com/office/word/2006/wordml" xmlns:wps="http://schemas.microsoft.com/office/word/2010/wordprocessingShape" mc:Ignorable="w14 w15 w16se wp14">
+<w:document xmlns:wpc="http://schemas.microsoft.com/office/word/2010/wordprocessingCanvas" xmlns:cx="http://schemas.microsoft.com/office/drawing/2014/chartex" xmlns:cx1="http://schemas.microsoft.com/office/drawing/2015/9/8/chartex" xmlns:cx2="http://schemas.microsoft.com/office/drawing/2015/10/21/chartex" xmlns:cx3="http://schemas.microsoft.com/office/drawing/2016/5/9/chartex" xmlns:cx4="http://schemas.microsoft.com/office/drawing/2016/5/10/chartex" xmlns:cx5="http://schemas.microsoft.com/office/drawing/2016/5/11/chartex" xmlns:cx6="http://schemas.microsoft.com/office/drawing/2016/5/12/chartex" xmlns:cx7="http://schemas.microsoft.com/office/drawing/2016/5/13/chartex" xmlns:cx8="http://schemas.microsoft.com/office/drawing/2016/5/14/chartex" xmlns:mc="http://schemas.openxmlformats.org/markup-compatibility/2006" xmlns:aink="http://schemas.microsoft.com/office/drawing/2016/ink" xmlns:am3d="http://schemas.microsoft.com/office/drawing/2017/model3d" xmlns:o="urn:schemas-microsoft-com:office:office" xmlns:r="http://schemas.openxmlformats.org/officeDocument/2006/relationships" xmlns:m="http://schemas.openxmlformats.org/officeDocument/2006/math" xmlns:v="urn:schemas-microsoft-com:vml" xmlns:wp14="http://schemas.microsoft.com/office/word/2010/wordprocessingDrawing" xmlns:wp="http://schemas.openxmlformats.org/drawingml/2006/wordprocessingDrawing" xmlns:w10="urn:schemas-microsoft-com:office:word" xmlns:w="http://schemas.openxmlformats.org/wordprocessingml/2006/main" xmlns:w14="http://schemas.microsoft.com/office/word/2010/wordml" xmlns:w15="http://schemas.microsoft.com/office/word/2012/wordml" xmlns:w16cid="http://schemas.microsoft.com/office/word/2016/wordml/cid" xmlns:w16se="http://schemas.microsoft.com/office/word/2015/wordml/symex" xmlns:wpg="http://schemas.microsoft.com/office/word/2010/wordprocessingGroup" xmlns:wpi="http://schemas.microsoft.com/office/word/2010/wordprocessingInk" xmlns:wne="http://schemas.microsoft.com/office/word/2006/wordml" xmlns:wps="http://schemas.microsoft.com/office/word/2010/wordprocessingShape" mc:Ignorable="w14 w15 w16se w16cid wp14">
   <w:body>
     <w:tbl>
       <w:tblPr>
@@ -24,8 +24,6 @@
                 <w:color w:val="FFFFFF" w:themeColor="background1"/>
               </w:rPr>
             </w:pPr>
-            <w:bookmarkStart w:id="0" w:name="_GoBack"/>
-            <w:bookmarkEnd w:id="0"/>
             <w:r>
               <w:rPr>
                 <w:color w:val="FFFFFF" w:themeColor="background1"/>
@@ -38,7 +36,11 @@
           <w:tcPr>
             <w:tcW w:w="6237" w:type="dxa"/>
           </w:tcPr>
-          <w:p/>
+          <w:p>
+            <w:r>
+              <w:t>Acme Database Project</w:t>
+            </w:r>
+          </w:p>
         </w:tc>
       </w:tr>
       <w:tr>
@@ -65,7 +67,11 @@
           <w:tcPr>
             <w:tcW w:w="6237" w:type="dxa"/>
           </w:tcPr>
-          <w:p/>
+          <w:p>
+            <w:r>
+              <w:t>Rick Willcox</w:t>
+            </w:r>
+          </w:p>
         </w:tc>
       </w:tr>
       <w:tr>
@@ -92,7 +98,11 @@
           <w:tcPr>
             <w:tcW w:w="6237" w:type="dxa"/>
           </w:tcPr>
-          <w:p/>
+          <w:p>
+            <w:r>
+              <w:t>28JUN17 – 10JUL17</w:t>
+            </w:r>
+          </w:p>
         </w:tc>
       </w:tr>
       <w:tr>
@@ -129,7 +139,11 @@
           <w:p/>
           <w:p/>
           <w:p/>
-          <w:p/>
+          <w:p>
+            <w:r>
+              <w:t>All tests done manually in Visual Studio</w:t>
+            </w:r>
+          </w:p>
           <w:p/>
           <w:p/>
         </w:tc>
@@ -144,13 +158,13 @@
         <w:tblLook w:val="04A0" w:firstRow="1" w:lastRow="0" w:firstColumn="1" w:lastColumn="0" w:noHBand="0" w:noVBand="1"/>
       </w:tblPr>
       <w:tblGrid>
-        <w:gridCol w:w="648"/>
-        <w:gridCol w:w="1309"/>
-        <w:gridCol w:w="1837"/>
-        <w:gridCol w:w="1559"/>
-        <w:gridCol w:w="1276"/>
-        <w:gridCol w:w="1276"/>
-        <w:gridCol w:w="1275"/>
+        <w:gridCol w:w="633"/>
+        <w:gridCol w:w="1456"/>
+        <w:gridCol w:w="1803"/>
+        <w:gridCol w:w="1537"/>
+        <w:gridCol w:w="1273"/>
+        <w:gridCol w:w="1390"/>
+        <w:gridCol w:w="1258"/>
       </w:tblGrid>
       <w:tr>
         <w:tc>
@@ -302,37 +316,64 @@
           <w:tcPr>
             <w:tcW w:w="1309" w:type="dxa"/>
           </w:tcPr>
-          <w:p/>
+          <w:p>
+            <w:r>
+              <w:t>D</w:t>
+            </w:r>
+            <w:r>
+              <w:t>isplay and closing of the Main form</w:t>
+            </w:r>
+          </w:p>
         </w:tc>
         <w:tc>
           <w:tcPr>
             <w:tcW w:w="1837" w:type="dxa"/>
           </w:tcPr>
-          <w:p/>
+          <w:p>
+            <w:r>
+              <w:t>User wants to open and close the main form.</w:t>
+            </w:r>
+          </w:p>
         </w:tc>
         <w:tc>
           <w:tcPr>
             <w:tcW w:w="1559" w:type="dxa"/>
           </w:tcPr>
-          <w:p/>
+          <w:p>
+            <w:r>
+              <w:t>Open the program. Click the Exit button</w:t>
+            </w:r>
+          </w:p>
         </w:tc>
         <w:tc>
           <w:tcPr>
             <w:tcW w:w="1276" w:type="dxa"/>
           </w:tcPr>
-          <w:p/>
+          <w:p>
+            <w:r>
+              <w:t>Main Form Will be loaded when program runs and can click exit button and program exits</w:t>
+            </w:r>
+          </w:p>
         </w:tc>
         <w:tc>
           <w:tcPr>
             <w:tcW w:w="1276" w:type="dxa"/>
           </w:tcPr>
-          <w:p/>
+          <w:p>
+            <w:r>
+              <w:t>Main Form was opened. Form was closed when clicking exit button.</w:t>
+            </w:r>
+          </w:p>
         </w:tc>
         <w:tc>
           <w:tcPr>
             <w:tcW w:w="1275" w:type="dxa"/>
           </w:tcPr>
-          <w:p/>
+          <w:p>
+            <w:r>
+              <w:t>Pass</w:t>
+            </w:r>
+          </w:p>
         </w:tc>
       </w:tr>
       <w:tr>
@@ -350,37 +391,64 @@
           <w:tcPr>
             <w:tcW w:w="1309" w:type="dxa"/>
           </w:tcPr>
-          <w:p/>
+          <w:p>
+            <w:r>
+              <w:t>D</w:t>
+            </w:r>
+            <w:r>
+              <w:t>isplay and closing of the Customers form</w:t>
+            </w:r>
+          </w:p>
         </w:tc>
         <w:tc>
           <w:tcPr>
             <w:tcW w:w="1837" w:type="dxa"/>
           </w:tcPr>
-          <w:p/>
+          <w:p>
+            <w:r>
+              <w:t>User wants to Open and close the Customers form</w:t>
+            </w:r>
+          </w:p>
         </w:tc>
         <w:tc>
           <w:tcPr>
             <w:tcW w:w="1559" w:type="dxa"/>
           </w:tcPr>
-          <w:p/>
+          <w:p>
+            <w:r>
+              <w:t>Click customers from any form. Close the customers form from any form.</w:t>
+            </w:r>
+          </w:p>
         </w:tc>
         <w:tc>
           <w:tcPr>
             <w:tcW w:w="1276" w:type="dxa"/>
           </w:tcPr>
-          <w:p/>
+          <w:p>
+            <w:r>
+              <w:t>Customers form appears and closes when told to.</w:t>
+            </w:r>
+          </w:p>
         </w:tc>
         <w:tc>
           <w:tcPr>
             <w:tcW w:w="1276" w:type="dxa"/>
           </w:tcPr>
-          <w:p/>
+          <w:p>
+            <w:r>
+              <w:t>Customers form appeared and closed on command.</w:t>
+            </w:r>
+          </w:p>
         </w:tc>
         <w:tc>
           <w:tcPr>
             <w:tcW w:w="1275" w:type="dxa"/>
           </w:tcPr>
-          <w:p/>
+          <w:p>
+            <w:r>
+              <w:t>Pass</w:t>
+            </w:r>
+          </w:p>
         </w:tc>
       </w:tr>
       <w:tr>
@@ -398,37 +466,68 @@
           <w:tcPr>
             <w:tcW w:w="1309" w:type="dxa"/>
           </w:tcPr>
+          <w:p>
+            <w:r>
+              <w:t>D</w:t>
+            </w:r>
+            <w:r>
+              <w:t>isplay and closing of the Customers Add/Update and Search forms, ensuring correct tabbing.</w:t>
+            </w:r>
+          </w:p>
           <w:p/>
+          <w:p/>
+          <w:p/>
+          <w:p/>
         </w:tc>
         <w:tc>
           <w:tcPr>
             <w:tcW w:w="1837" w:type="dxa"/>
           </w:tcPr>
-          <w:p/>
+          <w:p>
+            <w:r>
+              <w:t>User wants to open and close the customers Add and update form and ensure that tabbing is correct.</w:t>
+            </w:r>
+          </w:p>
         </w:tc>
         <w:tc>
           <w:tcPr>
             <w:tcW w:w="1559" w:type="dxa"/>
           </w:tcPr>
-          <w:p/>
+          <w:p>
+            <w:r>
+              <w:t>Click on Add or update customers from Customers page. Press tab on each to ensure tabbing is left to right, top tom bottom. Then close each form.</w:t>
+            </w:r>
+          </w:p>
         </w:tc>
         <w:tc>
           <w:tcPr>
             <w:tcW w:w="1276" w:type="dxa"/>
           </w:tcPr>
-          <w:p/>
+          <w:p>
+            <w:r>
+              <w:t>User can open and close Add and Update customers and the tabbing is correct.</w:t>
+            </w:r>
+          </w:p>
         </w:tc>
         <w:tc>
           <w:tcPr>
             <w:tcW w:w="1276" w:type="dxa"/>
           </w:tcPr>
-          <w:p/>
+          <w:p>
+            <w:r>
+              <w:t>Customers Add/Update form was opened and close and tabbing was correct.</w:t>
+            </w:r>
+          </w:p>
         </w:tc>
         <w:tc>
           <w:tcPr>
             <w:tcW w:w="1275" w:type="dxa"/>
           </w:tcPr>
-          <w:p/>
+          <w:p>
+            <w:r>
+              <w:t>Pass</w:t>
+            </w:r>
+          </w:p>
         </w:tc>
       </w:tr>
       <w:tr>
@@ -438,6 +537,7 @@
           </w:tcPr>
           <w:p>
             <w:r>
+              <w:lastRenderedPageBreak/>
               <w:t>4</w:t>
             </w:r>
           </w:p>
@@ -446,37 +546,72 @@
           <w:tcPr>
             <w:tcW w:w="1309" w:type="dxa"/>
           </w:tcPr>
-          <w:p/>
+          <w:p>
+            <w:r>
+              <w:t>D</w:t>
+            </w:r>
+            <w:r>
+              <w:t>isplay of the confirmation message box to delete a Customer.</w:t>
+            </w:r>
+          </w:p>
         </w:tc>
         <w:tc>
           <w:tcPr>
             <w:tcW w:w="1837" w:type="dxa"/>
           </w:tcPr>
-          <w:p/>
+          <w:p>
+            <w:r>
+              <w:t>User wants to see a display confirmation box when deleting a customer.</w:t>
+            </w:r>
+          </w:p>
         </w:tc>
         <w:tc>
           <w:tcPr>
             <w:tcW w:w="1559" w:type="dxa"/>
           </w:tcPr>
-          <w:p/>
+          <w:p>
+            <w:r>
+              <w:t>Attempting to delete a customer by clicking delete customer.</w:t>
+            </w:r>
+          </w:p>
         </w:tc>
         <w:tc>
           <w:tcPr>
             <w:tcW w:w="1276" w:type="dxa"/>
           </w:tcPr>
-          <w:p/>
+          <w:p>
+            <w:r>
+              <w:t>A “Are you sure you wish to delete this customer” Dialog box is shown with a yes/no question.</w:t>
+            </w:r>
+          </w:p>
         </w:tc>
         <w:tc>
           <w:tcPr>
             <w:tcW w:w="1276" w:type="dxa"/>
           </w:tcPr>
-          <w:p/>
+          <w:p>
+            <w:r>
+              <w:t xml:space="preserve">The warning box was shown with Yes/No answers and if the user clicks no the customer is deleted. If they click </w:t>
+            </w:r>
+            <w:proofErr w:type="gramStart"/>
+            <w:r>
+              <w:t>yes</w:t>
+            </w:r>
+            <w:proofErr w:type="gramEnd"/>
+            <w:r>
+              <w:t xml:space="preserve"> the customer is deleted if possible.</w:t>
+            </w:r>
+          </w:p>
         </w:tc>
         <w:tc>
           <w:tcPr>
             <w:tcW w:w="1275" w:type="dxa"/>
           </w:tcPr>
-          <w:p/>
+          <w:p>
+            <w:r>
+              <w:t>Pass</w:t>
+            </w:r>
+          </w:p>
         </w:tc>
       </w:tr>
       <w:tr>
@@ -494,329 +629,81 @@
           <w:tcPr>
             <w:tcW w:w="1309" w:type="dxa"/>
           </w:tcPr>
-          <w:p/>
+          <w:p>
+            <w:r>
+              <w:t>Add a Customer into the database.</w:t>
+            </w:r>
+          </w:p>
         </w:tc>
         <w:tc>
           <w:tcPr>
             <w:tcW w:w="1837" w:type="dxa"/>
           </w:tcPr>
-          <w:p/>
+          <w:p>
+            <w:r>
+              <w:t>User wants to add a new customer into the database.</w:t>
+            </w:r>
+          </w:p>
         </w:tc>
         <w:tc>
           <w:tcPr>
             <w:tcW w:w="1559" w:type="dxa"/>
           </w:tcPr>
-          <w:p/>
+          <w:p>
+            <w:r>
+              <w:t>Navigate to the add customers form. Input all fields correctly and then click Add Customers.</w:t>
+            </w:r>
+          </w:p>
         </w:tc>
         <w:tc>
           <w:tcPr>
             <w:tcW w:w="1276" w:type="dxa"/>
           </w:tcPr>
-          <w:p/>
+          <w:p>
+            <w:r>
+              <w:t xml:space="preserve">The customer should be added into the database and a yes/no for adding another should be entered into the database. If no is clicked the main customers form should appear. If </w:t>
+            </w:r>
+            <w:proofErr w:type="gramStart"/>
+            <w:r>
+              <w:t>yes</w:t>
+            </w:r>
+            <w:proofErr w:type="gramEnd"/>
+            <w:r>
+              <w:t xml:space="preserve"> the form should be cleared.</w:t>
+            </w:r>
+          </w:p>
         </w:tc>
         <w:tc>
           <w:tcPr>
             <w:tcW w:w="1276" w:type="dxa"/>
           </w:tcPr>
-          <w:p/>
+          <w:p>
+            <w:r>
+              <w:t>Customer was successfully added and message box yes/no worked correctly.</w:t>
+            </w:r>
+          </w:p>
+          <w:p>
+            <w:r>
+              <w:t>The table on the customers main page was updated to show the new customer.</w:t>
+            </w:r>
+          </w:p>
         </w:tc>
         <w:tc>
           <w:tcPr>
             <w:tcW w:w="1275" w:type="dxa"/>
           </w:tcPr>
-          <w:p/>
-        </w:tc>
-      </w:tr>
-      <w:tr>
-        <w:tc>
-          <w:tcPr>
-            <w:tcW w:w="648" w:type="dxa"/>
-          </w:tcPr>
-          <w:p>
-            <w:r>
-              <w:t>6</w:t>
-            </w:r>
-          </w:p>
-        </w:tc>
-        <w:tc>
-          <w:tcPr>
-            <w:tcW w:w="1309" w:type="dxa"/>
-          </w:tcPr>
-          <w:p/>
-        </w:tc>
-        <w:tc>
-          <w:tcPr>
-            <w:tcW w:w="1837" w:type="dxa"/>
-          </w:tcPr>
-          <w:p/>
-        </w:tc>
-        <w:tc>
-          <w:tcPr>
-            <w:tcW w:w="1559" w:type="dxa"/>
-          </w:tcPr>
-          <w:p/>
-        </w:tc>
-        <w:tc>
-          <w:tcPr>
-            <w:tcW w:w="1276" w:type="dxa"/>
-          </w:tcPr>
-          <w:p/>
-        </w:tc>
-        <w:tc>
-          <w:tcPr>
-            <w:tcW w:w="1276" w:type="dxa"/>
-          </w:tcPr>
-          <w:p/>
-        </w:tc>
-        <w:tc>
-          <w:tcPr>
-            <w:tcW w:w="1275" w:type="dxa"/>
-          </w:tcPr>
-          <w:p/>
-        </w:tc>
-      </w:tr>
-      <w:tr>
-        <w:tc>
-          <w:tcPr>
-            <w:tcW w:w="648" w:type="dxa"/>
-          </w:tcPr>
-          <w:p>
-            <w:r>
-              <w:t>7</w:t>
-            </w:r>
-          </w:p>
-        </w:tc>
-        <w:tc>
-          <w:tcPr>
-            <w:tcW w:w="1309" w:type="dxa"/>
-          </w:tcPr>
-          <w:p/>
-        </w:tc>
-        <w:tc>
-          <w:tcPr>
-            <w:tcW w:w="1837" w:type="dxa"/>
-          </w:tcPr>
-          <w:p/>
-        </w:tc>
-        <w:tc>
-          <w:tcPr>
-            <w:tcW w:w="1559" w:type="dxa"/>
-          </w:tcPr>
-          <w:p/>
-        </w:tc>
-        <w:tc>
-          <w:tcPr>
-            <w:tcW w:w="1276" w:type="dxa"/>
-          </w:tcPr>
-          <w:p/>
-        </w:tc>
-        <w:tc>
-          <w:tcPr>
-            <w:tcW w:w="1276" w:type="dxa"/>
-          </w:tcPr>
-          <w:p/>
-        </w:tc>
-        <w:tc>
-          <w:tcPr>
-            <w:tcW w:w="1275" w:type="dxa"/>
-          </w:tcPr>
-          <w:p/>
-        </w:tc>
-      </w:tr>
-      <w:tr>
-        <w:tc>
-          <w:tcPr>
-            <w:tcW w:w="648" w:type="dxa"/>
-          </w:tcPr>
-          <w:p>
-            <w:r>
-              <w:t>8</w:t>
-            </w:r>
-          </w:p>
-        </w:tc>
-        <w:tc>
-          <w:tcPr>
-            <w:tcW w:w="1309" w:type="dxa"/>
-          </w:tcPr>
-          <w:p/>
-        </w:tc>
-        <w:tc>
-          <w:tcPr>
-            <w:tcW w:w="1837" w:type="dxa"/>
-          </w:tcPr>
-          <w:p/>
-        </w:tc>
-        <w:tc>
-          <w:tcPr>
-            <w:tcW w:w="1559" w:type="dxa"/>
-          </w:tcPr>
-          <w:p/>
-        </w:tc>
-        <w:tc>
-          <w:tcPr>
-            <w:tcW w:w="1276" w:type="dxa"/>
-          </w:tcPr>
-          <w:p/>
-        </w:tc>
-        <w:tc>
-          <w:tcPr>
-            <w:tcW w:w="1276" w:type="dxa"/>
-          </w:tcPr>
-          <w:p/>
-        </w:tc>
-        <w:tc>
-          <w:tcPr>
-            <w:tcW w:w="1275" w:type="dxa"/>
-          </w:tcPr>
-          <w:p/>
-        </w:tc>
-      </w:tr>
-      <w:tr>
-        <w:tc>
-          <w:tcPr>
-            <w:tcW w:w="648" w:type="dxa"/>
-          </w:tcPr>
-          <w:p>
-            <w:r>
-              <w:t>9</w:t>
-            </w:r>
-          </w:p>
-        </w:tc>
-        <w:tc>
-          <w:tcPr>
-            <w:tcW w:w="1309" w:type="dxa"/>
-          </w:tcPr>
-          <w:p/>
-        </w:tc>
-        <w:tc>
-          <w:tcPr>
-            <w:tcW w:w="1837" w:type="dxa"/>
-          </w:tcPr>
-          <w:p/>
-        </w:tc>
-        <w:tc>
-          <w:tcPr>
-            <w:tcW w:w="1559" w:type="dxa"/>
-          </w:tcPr>
-          <w:p/>
-        </w:tc>
-        <w:tc>
-          <w:tcPr>
-            <w:tcW w:w="1276" w:type="dxa"/>
-          </w:tcPr>
-          <w:p/>
-        </w:tc>
-        <w:tc>
-          <w:tcPr>
-            <w:tcW w:w="1276" w:type="dxa"/>
-          </w:tcPr>
-          <w:p/>
-        </w:tc>
-        <w:tc>
-          <w:tcPr>
-            <w:tcW w:w="1275" w:type="dxa"/>
-          </w:tcPr>
-          <w:p/>
-        </w:tc>
-      </w:tr>
-      <w:tr>
-        <w:tc>
-          <w:tcPr>
-            <w:tcW w:w="648" w:type="dxa"/>
-          </w:tcPr>
-          <w:p>
-            <w:r>
-              <w:t>10</w:t>
-            </w:r>
-          </w:p>
-        </w:tc>
-        <w:tc>
-          <w:tcPr>
-            <w:tcW w:w="1309" w:type="dxa"/>
-          </w:tcPr>
-          <w:p/>
-        </w:tc>
-        <w:tc>
-          <w:tcPr>
-            <w:tcW w:w="1837" w:type="dxa"/>
-          </w:tcPr>
-          <w:p/>
-        </w:tc>
-        <w:tc>
-          <w:tcPr>
-            <w:tcW w:w="1559" w:type="dxa"/>
-          </w:tcPr>
-          <w:p/>
-        </w:tc>
-        <w:tc>
-          <w:tcPr>
-            <w:tcW w:w="1276" w:type="dxa"/>
-          </w:tcPr>
-          <w:p/>
-        </w:tc>
-        <w:tc>
-          <w:tcPr>
-            <w:tcW w:w="1276" w:type="dxa"/>
-          </w:tcPr>
-          <w:p/>
-        </w:tc>
-        <w:tc>
-          <w:tcPr>
-            <w:tcW w:w="1275" w:type="dxa"/>
-          </w:tcPr>
-          <w:p/>
-        </w:tc>
-      </w:tr>
-      <w:tr>
-        <w:tc>
-          <w:tcPr>
-            <w:tcW w:w="648" w:type="dxa"/>
-          </w:tcPr>
-          <w:p>
-            <w:r>
-              <w:t>11</w:t>
-            </w:r>
-          </w:p>
-        </w:tc>
-        <w:tc>
-          <w:tcPr>
-            <w:tcW w:w="1309" w:type="dxa"/>
-          </w:tcPr>
-          <w:p/>
-        </w:tc>
-        <w:tc>
-          <w:tcPr>
-            <w:tcW w:w="1837" w:type="dxa"/>
-          </w:tcPr>
-          <w:p/>
-        </w:tc>
-        <w:tc>
-          <w:tcPr>
-            <w:tcW w:w="1559" w:type="dxa"/>
-          </w:tcPr>
-          <w:p/>
-        </w:tc>
-        <w:tc>
-          <w:tcPr>
-            <w:tcW w:w="1276" w:type="dxa"/>
-          </w:tcPr>
-          <w:p/>
-        </w:tc>
-        <w:tc>
-          <w:tcPr>
-            <w:tcW w:w="1276" w:type="dxa"/>
-          </w:tcPr>
-          <w:p/>
-        </w:tc>
-        <w:tc>
-          <w:tcPr>
-            <w:tcW w:w="1275" w:type="dxa"/>
-          </w:tcPr>
-          <w:p/>
+          <w:p>
+            <w:r>
+              <w:t>Pass</w:t>
+            </w:r>
+          </w:p>
         </w:tc>
       </w:tr>
     </w:tbl>
-    <w:p/>
+    <w:p>
+      <w:bookmarkStart w:id="0" w:name="_GoBack"/>
+      <w:bookmarkEnd w:id="0"/>
+    </w:p>
     <w:sectPr>
       <w:pgSz w:w="12240" w:h="15840"/>
       <w:pgMar w:top="1440" w:right="1440" w:bottom="1440" w:left="1440" w:header="720" w:footer="720" w:gutter="0"/>
@@ -828,7 +715,7 @@
 </file>
 
 <file path=word/styles.xml><?xml version="1.0" encoding="utf-8"?>
-<w:styles xmlns:mc="http://schemas.openxmlformats.org/markup-compatibility/2006" xmlns:r="http://schemas.openxmlformats.org/officeDocument/2006/relationships" xmlns:w="http://schemas.openxmlformats.org/wordprocessingml/2006/main" xmlns:w14="http://schemas.microsoft.com/office/word/2010/wordml" xmlns:w15="http://schemas.microsoft.com/office/word/2012/wordml" xmlns:w16se="http://schemas.microsoft.com/office/word/2015/wordml/symex" mc:Ignorable="w14 w15 w16se">
+<w:styles xmlns:mc="http://schemas.openxmlformats.org/markup-compatibility/2006" xmlns:r="http://schemas.openxmlformats.org/officeDocument/2006/relationships" xmlns:w="http://schemas.openxmlformats.org/wordprocessingml/2006/main" xmlns:w14="http://schemas.microsoft.com/office/word/2010/wordml" xmlns:w15="http://schemas.microsoft.com/office/word/2012/wordml" xmlns:w16cid="http://schemas.microsoft.com/office/word/2016/wordml/cid" xmlns:w16se="http://schemas.microsoft.com/office/word/2015/wordml/symex" mc:Ignorable="w14 w15 w16se w16cid">
   <w:docDefaults>
     <w:rPrDefault>
       <w:rPr>
@@ -999,7 +886,7 @@
     <w:lsdException w:name="Table Web 2" w:semiHidden="1" w:unhideWhenUsed="1"/>
     <w:lsdException w:name="Table Web 3" w:semiHidden="1" w:unhideWhenUsed="1"/>
     <w:lsdException w:name="Balloon Text" w:semiHidden="1" w:unhideWhenUsed="1"/>
-    <w:lsdException w:name="Table Grid" w:semiHidden="1" w:uiPriority="59" w:unhideWhenUsed="1"/>
+    <w:lsdException w:name="Table Grid" w:uiPriority="59"/>
     <w:lsdException w:name="Table Theme" w:semiHidden="1" w:unhideWhenUsed="1"/>
     <w:lsdException w:name="Placeholder Text" w:semiHidden="1"/>
     <w:lsdException w:name="No Spacing" w:uiPriority="1" w:qFormat="1"/>

</xml_diff>